<commit_message>
Big Update with Randomization
Fixed bug not properly scaling the Rows and Columns of the Maze. Also created a class that instantiates the player prefab on a random location on the maze. This class also stores the centre of each maze cell ising the x,y,z coordinates. Each new generated maze also now has a randomization element that allows for a range of sizes in the rows and columns.
</commit_message>
<xml_diff>
--- a/Documentation/Guidelines and Documentation/HighlightTemplate.docx
+++ b/Documentation/Guidelines and Documentation/HighlightTemplate.docx
@@ -115,7 +115,35 @@
                 <w:rFonts w:asciiTheme="minorHAnsi" w:hAnsiTheme="minorHAnsi"/>
                 <w:u w:val="none"/>
               </w:rPr>
-              <w:t>08/02/2018</w:t>
+              <w:t>0</w:t>
+            </w:r>
+            <w:r>
+              <w:rPr>
+                <w:rFonts w:asciiTheme="minorHAnsi" w:hAnsiTheme="minorHAnsi"/>
+                <w:u w:val="none"/>
+              </w:rPr>
+              <w:t>1</w:t>
+            </w:r>
+            <w:r>
+              <w:rPr>
+                <w:rFonts w:asciiTheme="minorHAnsi" w:hAnsiTheme="minorHAnsi"/>
+                <w:u w:val="none"/>
+              </w:rPr>
+              <w:t>/0</w:t>
+            </w:r>
+            <w:r>
+              <w:rPr>
+                <w:rFonts w:asciiTheme="minorHAnsi" w:hAnsiTheme="minorHAnsi"/>
+                <w:u w:val="none"/>
+              </w:rPr>
+              <w:t>3</w:t>
+            </w:r>
+            <w:r>
+              <w:rPr>
+                <w:rFonts w:asciiTheme="minorHAnsi" w:hAnsiTheme="minorHAnsi"/>
+                <w:u w:val="none"/>
+              </w:rPr>
+              <w:t>/2018</w:t>
             </w:r>
           </w:p>
         </w:tc>
@@ -171,23 +199,35 @@
                 <w:rFonts w:asciiTheme="minorHAnsi" w:hAnsiTheme="minorHAnsi"/>
                 <w:u w:val="none"/>
               </w:rPr>
-              <w:t xml:space="preserve">Setup </w:t>
-            </w:r>
-            <w:hyperlink r:id="rId7" w:history="1">
-              <w:r>
-                <w:rPr>
-                  <w:rStyle w:val="Hyperlink"/>
-                  <w:rFonts w:asciiTheme="minorHAnsi" w:hAnsiTheme="minorHAnsi"/>
-                </w:rPr>
-                <w:t>Trello</w:t>
-              </w:r>
-            </w:hyperlink>
-            <w:r>
-              <w:rPr>
-                <w:rFonts w:asciiTheme="minorHAnsi" w:hAnsiTheme="minorHAnsi"/>
-                <w:u w:val="none"/>
-              </w:rPr>
-              <w:t xml:space="preserve"> board</w:t>
+              <w:t>Fixed bug not properly building a maze using the Binary Tree algorithm</w:t>
+            </w:r>
+            <w:r>
+              <w:rPr>
+                <w:rFonts w:asciiTheme="minorHAnsi" w:hAnsiTheme="minorHAnsi"/>
+                <w:u w:val="none"/>
+              </w:rPr>
+              <w:t xml:space="preserve"> (this bug was related to </w:t>
+            </w:r>
+            <w:r>
+              <w:rPr>
+                <w:rFonts w:asciiTheme="minorHAnsi" w:hAnsiTheme="minorHAnsi"/>
+                <w:u w:val="none"/>
+              </w:rPr>
+              <w:t xml:space="preserve">the navigation through the array not </w:t>
+            </w:r>
+            <w:r>
+              <w:rPr>
+                <w:rFonts w:asciiTheme="minorHAnsi" w:hAnsiTheme="minorHAnsi"/>
+                <w:u w:val="none"/>
+              </w:rPr>
+              <w:t>going through the first row</w:t>
+            </w:r>
+            <w:r>
+              <w:rPr>
+                <w:rFonts w:asciiTheme="minorHAnsi" w:hAnsiTheme="minorHAnsi"/>
+                <w:u w:val="none"/>
+              </w:rPr>
+              <w:t>)</w:t>
             </w:r>
           </w:p>
           <w:p>
@@ -207,7 +247,14 @@
                 <w:rFonts w:asciiTheme="minorHAnsi" w:hAnsiTheme="minorHAnsi"/>
                 <w:u w:val="none"/>
               </w:rPr>
-              <w:t>User Story Map</w:t>
+              <w:t>Implemented the Build Maze class that draws the walls of the Maze with 3 prefabs: a wall through the X axis; a wall through the Y axis and an object that stays in between the walls. The user has the option to add a space between each element for design purposes.</w:t>
+            </w:r>
+            <w:r>
+              <w:rPr>
+                <w:rFonts w:asciiTheme="minorHAnsi" w:hAnsiTheme="minorHAnsi"/>
+                <w:u w:val="none"/>
+              </w:rPr>
+              <w:t xml:space="preserve"> This class can be used for other future algorithm classes if they use a 2-dimensional array of cells.</w:t>
             </w:r>
           </w:p>
           <w:p>
@@ -227,7 +274,7 @@
                 <w:rFonts w:asciiTheme="minorHAnsi" w:hAnsiTheme="minorHAnsi"/>
                 <w:u w:val="none"/>
               </w:rPr>
-              <w:t>GDD (part 1)</w:t>
+              <w:t>Fixed a bug with the wall generator that was confusing Eastern Southern Cells with Northern Cells of the Maze. This issue was related to the drawing using opposite coordinates to the way the Grid was navigated</w:t>
             </w:r>
           </w:p>
           <w:p>
@@ -247,7 +294,7 @@
                 <w:rFonts w:asciiTheme="minorHAnsi" w:hAnsiTheme="minorHAnsi"/>
                 <w:u w:val="none"/>
               </w:rPr>
-              <w:t>GIT Repository</w:t>
+              <w:t>Added the Unity character controller to a general starting position for testing purposes</w:t>
             </w:r>
           </w:p>
           <w:p>
@@ -267,27 +314,7 @@
                 <w:rFonts w:asciiTheme="minorHAnsi" w:hAnsiTheme="minorHAnsi"/>
                 <w:u w:val="none"/>
               </w:rPr>
-              <w:t>OneDrive Backup</w:t>
-            </w:r>
-          </w:p>
-          <w:p>
-            <w:pPr>
-              <w:pStyle w:val="Heading2Sturley"/>
-              <w:numPr>
-                <w:ilvl w:val="0"/>
-                <w:numId w:val="7"/>
-              </w:numPr>
-              <w:rPr>
-                <w:rFonts w:asciiTheme="minorHAnsi" w:hAnsiTheme="minorHAnsi"/>
-                <w:u w:val="none"/>
-              </w:rPr>
-            </w:pPr>
-            <w:r>
-              <w:rPr>
-                <w:rFonts w:asciiTheme="minorHAnsi" w:hAnsiTheme="minorHAnsi"/>
-                <w:u w:val="none"/>
-              </w:rPr>
-              <w:t>Game Mind Map</w:t>
+              <w:t>Create a class that holds the light resource.</w:t>
             </w:r>
           </w:p>
           <w:p>
@@ -371,7 +398,15 @@
                 <w:iCs/>
                 <w:u w:val="none"/>
               </w:rPr>
-              <w:t>Report Mind Map</w:t>
+              <w:t>Finish report section regarding general research segment</w:t>
+            </w:r>
+            <w:r>
+              <w:rPr>
+                <w:rFonts w:asciiTheme="minorHAnsi" w:hAnsiTheme="minorHAnsi"/>
+                <w:iCs/>
+                <w:u w:val="none"/>
+              </w:rPr>
+              <w:t xml:space="preserve"> (outline code segments)</w:t>
             </w:r>
           </w:p>
           <w:p>
@@ -393,7 +428,15 @@
                 <w:iCs/>
                 <w:u w:val="none"/>
               </w:rPr>
-              <w:t>GDD (Final part)</w:t>
+              <w:t>Write report section justifying decision behind software choices</w:t>
+            </w:r>
+            <w:r>
+              <w:rPr>
+                <w:rFonts w:asciiTheme="minorHAnsi" w:hAnsiTheme="minorHAnsi"/>
+                <w:iCs/>
+                <w:u w:val="none"/>
+              </w:rPr>
+              <w:t xml:space="preserve"> (Unity, Visual Studio, C#)</w:t>
             </w:r>
           </w:p>
           <w:p>
@@ -415,7 +458,99 @@
                 <w:iCs/>
                 <w:u w:val="none"/>
               </w:rPr>
-              <w:t>Report research</w:t>
+              <w:t>Create Main Menu, in-Game UI and Menu</w:t>
+            </w:r>
+            <w:r>
+              <w:rPr>
+                <w:rFonts w:asciiTheme="minorHAnsi" w:hAnsiTheme="minorHAnsi"/>
+                <w:iCs/>
+                <w:u w:val="none"/>
+              </w:rPr>
+              <w:t xml:space="preserve"> (This includes following</w:t>
+            </w:r>
+            <w:r>
+              <w:rPr>
+                <w:rFonts w:asciiTheme="minorHAnsi" w:hAnsiTheme="minorHAnsi"/>
+                <w:iCs/>
+                <w:u w:val="none"/>
+              </w:rPr>
+              <w:t xml:space="preserve"> the already existing UI Flow diagram for menus created for the first GDD</w:t>
+            </w:r>
+            <w:r>
+              <w:rPr>
+                <w:rFonts w:asciiTheme="minorHAnsi" w:hAnsiTheme="minorHAnsi"/>
+                <w:iCs/>
+                <w:u w:val="none"/>
+              </w:rPr>
+              <w:t>)</w:t>
+            </w:r>
+          </w:p>
+          <w:p>
+            <w:pPr>
+              <w:pStyle w:val="Heading2Sturley"/>
+              <w:numPr>
+                <w:ilvl w:val="0"/>
+                <w:numId w:val="8"/>
+              </w:numPr>
+              <w:rPr>
+                <w:rFonts w:asciiTheme="minorHAnsi" w:hAnsiTheme="minorHAnsi"/>
+                <w:iCs/>
+                <w:u w:val="none"/>
+              </w:rPr>
+            </w:pPr>
+            <w:r>
+              <w:rPr>
+                <w:rFonts w:asciiTheme="minorHAnsi" w:hAnsiTheme="minorHAnsi"/>
+                <w:iCs/>
+                <w:u w:val="none"/>
+              </w:rPr>
+              <w:t>Add background music and main menu music</w:t>
+            </w:r>
+            <w:r>
+              <w:rPr>
+                <w:rFonts w:asciiTheme="minorHAnsi" w:hAnsiTheme="minorHAnsi"/>
+                <w:iCs/>
+                <w:u w:val="none"/>
+              </w:rPr>
+              <w:t xml:space="preserve"> (Find N</w:t>
+            </w:r>
+            <w:r>
+              <w:rPr>
+                <w:rFonts w:asciiTheme="minorHAnsi" w:hAnsiTheme="minorHAnsi"/>
+                <w:iCs/>
+                <w:u w:val="none"/>
+              </w:rPr>
+              <w:t>CS songs on YouTube</w:t>
+            </w:r>
+            <w:r>
+              <w:rPr>
+                <w:rFonts w:asciiTheme="minorHAnsi" w:hAnsiTheme="minorHAnsi"/>
+                <w:iCs/>
+                <w:u w:val="none"/>
+              </w:rPr>
+              <w:t>)</w:t>
+            </w:r>
+          </w:p>
+          <w:p>
+            <w:pPr>
+              <w:pStyle w:val="Heading2Sturley"/>
+              <w:numPr>
+                <w:ilvl w:val="0"/>
+                <w:numId w:val="8"/>
+              </w:numPr>
+              <w:rPr>
+                <w:rFonts w:asciiTheme="minorHAnsi" w:hAnsiTheme="minorHAnsi"/>
+                <w:iCs/>
+                <w:u w:val="none"/>
+              </w:rPr>
+            </w:pPr>
+            <w:r>
+              <w:rPr>
+                <w:rFonts w:asciiTheme="minorHAnsi" w:hAnsiTheme="minorHAnsi"/>
+                <w:iCs/>
+                <w:u w:val="none"/>
+              </w:rPr>
+              <w:t>Adjust the new Minimal Viable Product (MVP) and create a new GDD specifying the changes</w:t>
             </w:r>
           </w:p>
           <w:p>
@@ -428,30 +563,30 @@
                 <w:u w:val="none"/>
               </w:rPr>
             </w:pPr>
+          </w:p>
+          <w:p>
+            <w:pPr>
+              <w:pStyle w:val="Heading2Sturley"/>
+              <w:rPr>
+                <w:rFonts w:asciiTheme="minorHAnsi" w:hAnsiTheme="minorHAnsi"/>
+                <w:i/>
+                <w:iCs/>
+                <w:u w:val="none"/>
+              </w:rPr>
+            </w:pPr>
+          </w:p>
+          <w:p>
+            <w:pPr>
+              <w:pStyle w:val="Heading2Sturley"/>
+              <w:rPr>
+                <w:rFonts w:asciiTheme="minorHAnsi" w:hAnsiTheme="minorHAnsi"/>
+                <w:i/>
+                <w:iCs/>
+                <w:u w:val="none"/>
+              </w:rPr>
+            </w:pPr>
             <w:bookmarkStart w:id="0" w:name="_GoBack"/>
             <w:bookmarkEnd w:id="0"/>
-          </w:p>
-          <w:p>
-            <w:pPr>
-              <w:pStyle w:val="Heading2Sturley"/>
-              <w:rPr>
-                <w:rFonts w:asciiTheme="minorHAnsi" w:hAnsiTheme="minorHAnsi"/>
-                <w:i/>
-                <w:iCs/>
-                <w:u w:val="none"/>
-              </w:rPr>
-            </w:pPr>
-          </w:p>
-          <w:p>
-            <w:pPr>
-              <w:pStyle w:val="Heading2Sturley"/>
-              <w:rPr>
-                <w:rFonts w:asciiTheme="minorHAnsi" w:hAnsiTheme="minorHAnsi"/>
-                <w:i/>
-                <w:iCs/>
-                <w:u w:val="none"/>
-              </w:rPr>
-            </w:pPr>
           </w:p>
           <w:p>
             <w:pPr>
@@ -539,7 +674,16 @@
                 <w:iCs/>
                 <w:u w:val="none"/>
               </w:rPr>
-              <w:t>01/02/2018</w:t>
+              <w:t>27</w:t>
+            </w:r>
+            <w:r>
+              <w:rPr>
+                <w:rFonts w:asciiTheme="minorHAnsi" w:hAnsiTheme="minorHAnsi"/>
+                <w:b/>
+                <w:iCs/>
+                <w:u w:val="none"/>
+              </w:rPr>
+              <w:t>/02/2018</w:t>
             </w:r>
           </w:p>
         </w:tc>
@@ -588,37 +732,18 @@
           </w:p>
           <w:p>
             <w:pPr>
-              <w:pStyle w:val="Heading2Sturley"/>
-              <w:rPr>
-                <w:rFonts w:asciiTheme="minorHAnsi" w:hAnsiTheme="minorHAnsi"/>
-                <w:iCs/>
-                <w:u w:val="none"/>
-              </w:rPr>
-            </w:pPr>
-            <w:r>
-              <w:rPr>
-                <w:rFonts w:asciiTheme="minorHAnsi" w:hAnsiTheme="minorHAnsi"/>
-                <w:iCs/>
-                <w:u w:val="none"/>
-              </w:rPr>
-              <w:t xml:space="preserve">My supervisor has been ill this week and we did not have a discussion regarding the highlight report, however we had a brief meeting last week in which we have discussed my project plan and briefly addressed how I should divide the work for each highlight. </w:t>
-            </w:r>
-          </w:p>
-          <w:p>
-            <w:pPr>
               <w:rPr>
                 <w:sz w:val="24"/>
                 <w:szCs w:val="24"/>
               </w:rPr>
             </w:pPr>
-          </w:p>
-          <w:p>
-            <w:pPr>
+            <w:r>
               <w:rPr>
                 <w:sz w:val="24"/>
                 <w:szCs w:val="24"/>
               </w:rPr>
-            </w:pPr>
+              <w:t>My supervisor advised me to describe each activity for this week with more detail to make it easier for the second marker to observe the progression of the project over its duration. He has also advised me to focus on preparing a demo by the end of this week to start working on the report and have enough time left to polish the game for the presentation.</w:t>
+            </w:r>
           </w:p>
           <w:p>
             <w:pPr>
@@ -672,7 +797,7 @@
       </w:pPr>
     </w:p>
     <w:sectPr>
-      <w:footerReference w:type="default" r:id="rId8"/>
+      <w:footerReference w:type="default" r:id="rId7"/>
       <w:pgSz w:w="11906" w:h="16838"/>
       <w:pgMar w:top="1440" w:right="1440" w:bottom="1440" w:left="1440" w:header="708" w:footer="708" w:gutter="0"/>
       <w:cols w:space="708"/>
@@ -1656,7 +1781,7 @@
     <w:lsdException w:name="Table Web 2" w:semiHidden="1" w:unhideWhenUsed="1"/>
     <w:lsdException w:name="Table Web 3" w:semiHidden="1" w:unhideWhenUsed="1"/>
     <w:lsdException w:name="Balloon Text" w:semiHidden="1" w:unhideWhenUsed="1"/>
-    <w:lsdException w:name="Table Grid" w:semiHidden="1" w:uiPriority="59" w:unhideWhenUsed="1"/>
+    <w:lsdException w:name="Table Grid" w:uiPriority="59"/>
     <w:lsdException w:name="Table Theme" w:semiHidden="1" w:unhideWhenUsed="1"/>
     <w:lsdException w:name="Placeholder Text" w:semiHidden="1"/>
     <w:lsdException w:name="No Spacing" w:uiPriority="1" w:qFormat="1"/>

</xml_diff>